<commit_message>
Updated writeup with part 4
</commit_message>
<xml_diff>
--- a/Assignment3/assignment_3_writeup.docx
+++ b/Assignment3/assignment_3_writeup.docx
@@ -22417,6 +22417,8 @@
         </w:rPr>
         <w:t>Part 3:</w:t>
       </w:r>
+      <w:bookmarkStart w:id="0" w:name="_GoBack"/>
+      <w:bookmarkEnd w:id="0"/>
     </w:p>
     <w:p>
       <w:pPr>
@@ -22426,19 +22428,127 @@
       </w:pPr>
     </w:p>
     <w:p>
-      <w:pPr>
-        <w:rPr>
-          <w:b/>
-        </w:rPr>
-      </w:pPr>
       <w:r>
         <w:rPr>
           <w:b/>
         </w:rPr>
         <w:t>Part 4:</w:t>
       </w:r>
-      <w:bookmarkStart w:id="0" w:name="_GoBack"/>
-      <w:bookmarkEnd w:id="0"/>
+      <w:r>
+        <w:rPr>
+          <w:b/>
+        </w:rPr>
+        <w:t xml:space="preserve"> </w:t>
+      </w:r>
+      <w:r>
+        <w:t xml:space="preserve">For this problem, we used the Relu activation function and a learning rate of 0.1. We noticed that it took a little longer to run using this 3-layer network than the 2-layer network previously, even though they have the same number of nodes. </w:t>
+      </w:r>
+      <w:r>
+        <w:t xml:space="preserve">If this is because of random chance or because the 3-layer network is more computationally expensive, we can’t quite say. </w:t>
+      </w:r>
+      <w:r>
+        <w:t xml:space="preserve">Comparing against the 2-layer network with the same number of nodes, the 3-layer network is slightly less accurate and has a higher average loss. </w:t>
+      </w:r>
+      <w:r>
+        <w:t xml:space="preserve">Given this information for this specific classification problem, we would use the 2-layer network over the 3-layer network. Here are graphs of the accuracy and loss for the 3-layer network using the Relu activation function and a learning rate of 0.1. </w:t>
+      </w:r>
+    </w:p>
+    <w:p>
+      <w:r>
+        <w:rPr>
+          <w:noProof/>
+        </w:rPr>
+        <w:drawing>
+          <wp:inline distT="0" distB="0" distL="0" distR="0" wp14:anchorId="3C7E01F3" wp14:editId="0FBAF915">
+            <wp:extent cx="4572009" cy="2743205"/>
+            <wp:effectExtent l="0" t="0" r="0" b="0"/>
+            <wp:docPr id="10" name="Picture 10"/>
+            <wp:cNvGraphicFramePr>
+              <a:graphicFrameLocks xmlns:a="http://schemas.openxmlformats.org/drawingml/2006/main" noChangeAspect="1"/>
+            </wp:cNvGraphicFramePr>
+            <a:graphic xmlns:a="http://schemas.openxmlformats.org/drawingml/2006/main">
+              <a:graphicData uri="http://schemas.openxmlformats.org/drawingml/2006/picture">
+                <pic:pic xmlns:pic="http://schemas.openxmlformats.org/drawingml/2006/picture">
+                  <pic:nvPicPr>
+                    <pic:cNvPr id="10" name="3LayerLoss0.1.png"/>
+                    <pic:cNvPicPr/>
+                  </pic:nvPicPr>
+                  <pic:blipFill>
+                    <a:blip r:embed="rId14">
+                      <a:extLst>
+                        <a:ext uri="{28A0092B-C50C-407E-A947-70E740481C1C}">
+                          <a14:useLocalDpi xmlns:a14="http://schemas.microsoft.com/office/drawing/2010/main" val="0"/>
+                        </a:ext>
+                      </a:extLst>
+                    </a:blip>
+                    <a:stretch>
+                      <a:fillRect/>
+                    </a:stretch>
+                  </pic:blipFill>
+                  <pic:spPr>
+                    <a:xfrm>
+                      <a:off x="0" y="0"/>
+                      <a:ext cx="4572009" cy="2743205"/>
+                    </a:xfrm>
+                    <a:prstGeom prst="rect">
+                      <a:avLst/>
+                    </a:prstGeom>
+                  </pic:spPr>
+                </pic:pic>
+              </a:graphicData>
+            </a:graphic>
+          </wp:inline>
+        </w:drawing>
+      </w:r>
+    </w:p>
+    <w:p>
+      <w:r>
+        <w:rPr>
+          <w:noProof/>
+        </w:rPr>
+        <w:lastRenderedPageBreak/>
+        <w:drawing>
+          <wp:inline distT="0" distB="0" distL="0" distR="0" wp14:anchorId="032DB8F5" wp14:editId="5A0AB4AB">
+            <wp:extent cx="4572009" cy="2743205"/>
+            <wp:effectExtent l="0" t="0" r="0" b="0"/>
+            <wp:docPr id="11" name="Picture 11"/>
+            <wp:cNvGraphicFramePr>
+              <a:graphicFrameLocks xmlns:a="http://schemas.openxmlformats.org/drawingml/2006/main" noChangeAspect="1"/>
+            </wp:cNvGraphicFramePr>
+            <a:graphic xmlns:a="http://schemas.openxmlformats.org/drawingml/2006/main">
+              <a:graphicData uri="http://schemas.openxmlformats.org/drawingml/2006/picture">
+                <pic:pic xmlns:pic="http://schemas.openxmlformats.org/drawingml/2006/picture">
+                  <pic:nvPicPr>
+                    <pic:cNvPr id="11" name="3LayerAcc0.1.png"/>
+                    <pic:cNvPicPr/>
+                  </pic:nvPicPr>
+                  <pic:blipFill>
+                    <a:blip r:embed="rId15">
+                      <a:extLst>
+                        <a:ext uri="{28A0092B-C50C-407E-A947-70E740481C1C}">
+                          <a14:useLocalDpi xmlns:a14="http://schemas.microsoft.com/office/drawing/2010/main" val="0"/>
+                        </a:ext>
+                      </a:extLst>
+                    </a:blip>
+                    <a:stretch>
+                      <a:fillRect/>
+                    </a:stretch>
+                  </pic:blipFill>
+                  <pic:spPr>
+                    <a:xfrm>
+                      <a:off x="0" y="0"/>
+                      <a:ext cx="4572009" cy="2743205"/>
+                    </a:xfrm>
+                    <a:prstGeom prst="rect">
+                      <a:avLst/>
+                    </a:prstGeom>
+                  </pic:spPr>
+                </pic:pic>
+              </a:graphicData>
+            </a:graphic>
+          </wp:inline>
+        </w:drawing>
+      </w:r>
     </w:p>
     <w:sectPr>
       <w:pgSz w:w="12240" w:h="15840"/>

</xml_diff>

<commit_message>
Fixed problem in writeup
</commit_message>
<xml_diff>
--- a/Assignment3/assignment_3_writeup.docx
+++ b/Assignment3/assignment_3_writeup.docx
@@ -2,6 +2,50 @@
 <file path=word/document.xml><?xml version="1.0" encoding="utf-8"?>
 <w:document xmlns:wpc="http://schemas.microsoft.com/office/word/2010/wordprocessingCanvas" xmlns:cx="http://schemas.microsoft.com/office/drawing/2014/chartex" xmlns:cx1="http://schemas.microsoft.com/office/drawing/2015/9/8/chartex" xmlns:cx2="http://schemas.microsoft.com/office/drawing/2015/10/21/chartex" xmlns:cx3="http://schemas.microsoft.com/office/drawing/2016/5/9/chartex" xmlns:cx4="http://schemas.microsoft.com/office/drawing/2016/5/10/chartex" xmlns:cx5="http://schemas.microsoft.com/office/drawing/2016/5/11/chartex" xmlns:cx6="http://schemas.microsoft.com/office/drawing/2016/5/12/chartex" xmlns:cx7="http://schemas.microsoft.com/office/drawing/2016/5/13/chartex" xmlns:cx8="http://schemas.microsoft.com/office/drawing/2016/5/14/chartex" xmlns:mc="http://schemas.openxmlformats.org/markup-compatibility/2006" xmlns:aink="http://schemas.microsoft.com/office/drawing/2016/ink" xmlns:am3d="http://schemas.microsoft.com/office/drawing/2017/model3d" xmlns:o="urn:schemas-microsoft-com:office:office" xmlns:r="http://schemas.openxmlformats.org/officeDocument/2006/relationships" xmlns:m="http://schemas.openxmlformats.org/officeDocument/2006/math" xmlns:v="urn:schemas-microsoft-com:vml" xmlns:wp14="http://schemas.microsoft.com/office/word/2010/wordprocessingDrawing" xmlns:wp="http://schemas.openxmlformats.org/drawingml/2006/wordprocessingDrawing" xmlns:w10="urn:schemas-microsoft-com:office:word" xmlns:w="http://schemas.openxmlformats.org/wordprocessingml/2006/main" xmlns:w14="http://schemas.microsoft.com/office/word/2010/wordml" xmlns:w15="http://schemas.microsoft.com/office/word/2012/wordml" xmlns:w16cid="http://schemas.microsoft.com/office/word/2016/wordml/cid" xmlns:w16se="http://schemas.microsoft.com/office/word/2015/wordml/symex" xmlns:wpg="http://schemas.microsoft.com/office/word/2010/wordprocessingGroup" xmlns:wpi="http://schemas.microsoft.com/office/word/2010/wordprocessingInk" xmlns:wne="http://schemas.microsoft.com/office/word/2006/wordml" xmlns:wps="http://schemas.microsoft.com/office/word/2010/wordprocessingShape" mc:Ignorable="w14 w15 w16se w16cid wp14">
   <w:body>
+    <w:p>
+      <w:pPr>
+        <w:jc w:val="right"/>
+        <w:rPr>
+          <w:b/>
+        </w:rPr>
+      </w:pPr>
+      <w:r>
+        <w:rPr>
+          <w:b/>
+        </w:rPr>
+        <w:t>Peter Dorich</w:t>
+      </w:r>
+    </w:p>
+    <w:p>
+      <w:pPr>
+        <w:jc w:val="right"/>
+        <w:rPr>
+          <w:b/>
+        </w:rPr>
+      </w:pPr>
+      <w:r>
+        <w:rPr>
+          <w:b/>
+        </w:rPr>
+        <w:t>Garrett Bauer</w:t>
+      </w:r>
+    </w:p>
+    <w:p>
+      <w:pPr>
+        <w:jc w:val="right"/>
+        <w:rPr>
+          <w:b/>
+        </w:rPr>
+      </w:pPr>
+      <w:r>
+        <w:rPr>
+          <w:b/>
+        </w:rPr>
+        <w:t>James May</w:t>
+      </w:r>
+      <w:bookmarkStart w:id="0" w:name="_GoBack"/>
+      <w:bookmarkEnd w:id="0"/>
+    </w:p>
     <w:p>
       <w:pPr>
         <w:rPr>
@@ -67,7 +111,6 @@
           <w:b/>
         </w:rPr>
         <w:tab/>
-        <w:t>Peter Dorich</w:t>
       </w:r>
     </w:p>
     <w:p>
@@ -90,7 +133,7 @@
         <w:tab/>
       </w:r>
       <w:r>
-        <w:t xml:space="preserve">With a Learning rate of 0.1, I noticed that after about 4 Epochs, there was serious accuracy lost as the data was overfit. Since the program took about 10 minutes to finish running, I only had the </w:t>
+        <w:t xml:space="preserve">Since the program took about 10 minutes to finish running, I only had the </w:t>
       </w:r>
       <w:r>
         <w:t xml:space="preserve">opportunity to test with 10 epochs, just as the example had done as well. </w:t>
@@ -22417,8 +22460,6 @@
         </w:rPr>
         <w:t>Part 3:</w:t>
       </w:r>
-      <w:bookmarkStart w:id="0" w:name="_GoBack"/>
-      <w:bookmarkEnd w:id="0"/>
     </w:p>
     <w:p>
       <w:pPr>

</xml_diff>